<commit_message>
Updating Mocean SDK to support iOS 7.
</commit_message>
<xml_diff>
--- a/Documentation/Developer Guide.docx
+++ b/Documentation/Developer Guide.docx
@@ -10,8 +10,6 @@
           <w:lang w:val="en-US"/>
         </w:rPr>
       </w:pPr>
-      <w:bookmarkStart w:id="0" w:name="_GoBack"/>
-      <w:bookmarkEnd w:id="0"/>
     </w:p>
     <w:p>
       <w:pPr>
@@ -151,7 +149,7 @@
           <w:color w:val="auto"/>
           <w:lang w:val="en-US"/>
         </w:rPr>
-        <w:t>3.0</w:t>
+        <w:t>3.1</w:t>
       </w:r>
     </w:p>
     <w:p>
@@ -170,8 +168,8 @@
         </w:rPr>
         <w:br w:type="page"/>
       </w:r>
-      <w:bookmarkStart w:id="1" w:name="_Toc340590046"/>
-      <w:bookmarkStart w:id="2" w:name="_Toc340590648"/>
+      <w:bookmarkStart w:id="0" w:name="_Toc340590046"/>
+      <w:bookmarkStart w:id="1" w:name="_Toc366010562"/>
       <w:r>
         <w:rPr>
           <w:rStyle w:val="Heading1Char"/>
@@ -180,8 +178,8 @@
         <w:lastRenderedPageBreak/>
         <w:t>Table of Contents</w:t>
       </w:r>
+      <w:bookmarkEnd w:id="0"/>
       <w:bookmarkEnd w:id="1"/>
-      <w:bookmarkEnd w:id="2"/>
       <w:r>
         <w:rPr>
           <w:b/>
@@ -240,7 +238,7 @@
         <w:rPr>
           <w:noProof/>
         </w:rPr>
-        <w:instrText xml:space="preserve"> PAGEREF _Toc340590648 \h </w:instrText>
+        <w:instrText xml:space="preserve"> PAGEREF _Toc366010562 \h </w:instrText>
       </w:r>
       <w:r>
         <w:rPr>
@@ -286,7 +284,7 @@
           <w:noProof/>
           <w:lang w:val="en-US"/>
         </w:rPr>
-        <w:t>What’s New in 3.0</w:t>
+        <w:t>What’s New in 3.1</w:t>
       </w:r>
       <w:r>
         <w:rPr>
@@ -304,7 +302,7 @@
         <w:rPr>
           <w:noProof/>
         </w:rPr>
-        <w:instrText xml:space="preserve"> PAGEREF _Toc340590649 \h </w:instrText>
+        <w:instrText xml:space="preserve"> PAGEREF _Toc366010563 \h </w:instrText>
       </w:r>
       <w:r>
         <w:rPr>
@@ -368,7 +366,7 @@
         <w:rPr>
           <w:noProof/>
         </w:rPr>
-        <w:instrText xml:space="preserve"> PAGEREF _Toc340590650 \h </w:instrText>
+        <w:instrText xml:space="preserve"> PAGEREF _Toc366010564 \h </w:instrText>
       </w:r>
       <w:r>
         <w:rPr>
@@ -432,7 +430,7 @@
         <w:rPr>
           <w:noProof/>
         </w:rPr>
-        <w:instrText xml:space="preserve"> PAGEREF _Toc340590651 \h </w:instrText>
+        <w:instrText xml:space="preserve"> PAGEREF _Toc366010565 \h </w:instrText>
       </w:r>
       <w:r>
         <w:rPr>
@@ -496,7 +494,7 @@
         <w:rPr>
           <w:noProof/>
         </w:rPr>
-        <w:instrText xml:space="preserve"> PAGEREF _Toc340590652 \h </w:instrText>
+        <w:instrText xml:space="preserve"> PAGEREF _Toc366010566 \h </w:instrText>
       </w:r>
       <w:r>
         <w:rPr>
@@ -560,7 +558,7 @@
         <w:rPr>
           <w:noProof/>
         </w:rPr>
-        <w:instrText xml:space="preserve"> PAGEREF _Toc340590653 \h </w:instrText>
+        <w:instrText xml:space="preserve"> PAGEREF _Toc366010567 \h </w:instrText>
       </w:r>
       <w:r>
         <w:rPr>
@@ -623,7 +621,7 @@
         <w:rPr>
           <w:noProof/>
         </w:rPr>
-        <w:instrText xml:space="preserve"> PAGEREF _Toc340590654 \h </w:instrText>
+        <w:instrText xml:space="preserve"> PAGEREF _Toc366010568 \h </w:instrText>
       </w:r>
       <w:r>
         <w:rPr>
@@ -685,7 +683,7 @@
         <w:rPr>
           <w:noProof/>
         </w:rPr>
-        <w:instrText xml:space="preserve"> PAGEREF _Toc340590655 \h </w:instrText>
+        <w:instrText xml:space="preserve"> PAGEREF _Toc366010569 \h </w:instrText>
       </w:r>
       <w:r>
         <w:rPr>
@@ -747,7 +745,7 @@
         <w:rPr>
           <w:noProof/>
         </w:rPr>
-        <w:instrText xml:space="preserve"> PAGEREF _Toc340590656 \h </w:instrText>
+        <w:instrText xml:space="preserve"> PAGEREF _Toc366010570 \h </w:instrText>
       </w:r>
       <w:r>
         <w:rPr>
@@ -809,7 +807,7 @@
         <w:rPr>
           <w:noProof/>
         </w:rPr>
-        <w:instrText xml:space="preserve"> PAGEREF _Toc340590657 \h </w:instrText>
+        <w:instrText xml:space="preserve"> PAGEREF _Toc366010571 \h </w:instrText>
       </w:r>
       <w:r>
         <w:rPr>
@@ -871,7 +869,7 @@
         <w:rPr>
           <w:noProof/>
         </w:rPr>
-        <w:instrText xml:space="preserve"> PAGEREF _Toc340590658 \h </w:instrText>
+        <w:instrText xml:space="preserve"> PAGEREF _Toc366010572 \h </w:instrText>
       </w:r>
       <w:r>
         <w:rPr>
@@ -933,7 +931,7 @@
         <w:rPr>
           <w:noProof/>
         </w:rPr>
-        <w:instrText xml:space="preserve"> PAGEREF _Toc340590659 \h </w:instrText>
+        <w:instrText xml:space="preserve"> PAGEREF _Toc366010573 \h </w:instrText>
       </w:r>
       <w:r>
         <w:rPr>
@@ -1003,7 +1001,7 @@
         <w:rPr>
           <w:noProof/>
         </w:rPr>
-        <w:instrText xml:space="preserve"> PAGEREF _Toc340590660 \h </w:instrText>
+        <w:instrText xml:space="preserve"> PAGEREF _Toc366010574 \h </w:instrText>
       </w:r>
       <w:r>
         <w:rPr>
@@ -1067,7 +1065,7 @@
         <w:rPr>
           <w:noProof/>
         </w:rPr>
-        <w:instrText xml:space="preserve"> PAGEREF _Toc340590661 \h </w:instrText>
+        <w:instrText xml:space="preserve"> PAGEREF _Toc366010575 \h </w:instrText>
       </w:r>
       <w:r>
         <w:rPr>
@@ -1131,7 +1129,7 @@
         <w:rPr>
           <w:noProof/>
         </w:rPr>
-        <w:instrText xml:space="preserve"> PAGEREF _Toc340590662 \h </w:instrText>
+        <w:instrText xml:space="preserve"> PAGEREF _Toc366010576 \h </w:instrText>
       </w:r>
       <w:r>
         <w:rPr>
@@ -1195,7 +1193,7 @@
         <w:rPr>
           <w:noProof/>
         </w:rPr>
-        <w:instrText xml:space="preserve"> PAGEREF _Toc340590663 \h </w:instrText>
+        <w:instrText xml:space="preserve"> PAGEREF _Toc366010577 \h </w:instrText>
       </w:r>
       <w:r>
         <w:rPr>
@@ -1259,7 +1257,7 @@
         <w:rPr>
           <w:noProof/>
         </w:rPr>
-        <w:instrText xml:space="preserve"> PAGEREF _Toc340590664 \h </w:instrText>
+        <w:instrText xml:space="preserve"> PAGEREF _Toc366010578 \h </w:instrText>
       </w:r>
       <w:r>
         <w:rPr>
@@ -1321,7 +1319,7 @@
         <w:rPr>
           <w:noProof/>
         </w:rPr>
-        <w:instrText xml:space="preserve"> PAGEREF _Toc340590665 \h </w:instrText>
+        <w:instrText xml:space="preserve"> PAGEREF _Toc366010579 \h </w:instrText>
       </w:r>
       <w:r>
         <w:rPr>
@@ -1383,7 +1381,7 @@
         <w:rPr>
           <w:noProof/>
         </w:rPr>
-        <w:instrText xml:space="preserve"> PAGEREF _Toc340590666 \h </w:instrText>
+        <w:instrText xml:space="preserve"> PAGEREF _Toc366010580 \h </w:instrText>
       </w:r>
       <w:r>
         <w:rPr>
@@ -1445,7 +1443,7 @@
         <w:rPr>
           <w:noProof/>
         </w:rPr>
-        <w:instrText xml:space="preserve"> PAGEREF _Toc340590667 \h </w:instrText>
+        <w:instrText xml:space="preserve"> PAGEREF _Toc366010581 \h </w:instrText>
       </w:r>
       <w:r>
         <w:rPr>
@@ -1507,7 +1505,7 @@
         <w:rPr>
           <w:noProof/>
         </w:rPr>
-        <w:instrText xml:space="preserve"> PAGEREF _Toc340590668 \h </w:instrText>
+        <w:instrText xml:space="preserve"> PAGEREF _Toc366010582 \h </w:instrText>
       </w:r>
       <w:r>
         <w:rPr>
@@ -1571,7 +1569,7 @@
         <w:rPr>
           <w:noProof/>
         </w:rPr>
-        <w:instrText xml:space="preserve"> PAGEREF _Toc340590669 \h </w:instrText>
+        <w:instrText xml:space="preserve"> PAGEREF _Toc366010583 \h </w:instrText>
       </w:r>
       <w:r>
         <w:rPr>
@@ -1635,7 +1633,7 @@
         <w:rPr>
           <w:noProof/>
         </w:rPr>
-        <w:instrText xml:space="preserve"> PAGEREF _Toc340590670 \h </w:instrText>
+        <w:instrText xml:space="preserve"> PAGEREF _Toc366010584 \h </w:instrText>
       </w:r>
       <w:r>
         <w:rPr>
@@ -1699,7 +1697,7 @@
         <w:rPr>
           <w:noProof/>
         </w:rPr>
-        <w:instrText xml:space="preserve"> PAGEREF _Toc340590671 \h </w:instrText>
+        <w:instrText xml:space="preserve"> PAGEREF _Toc366010585 \h </w:instrText>
       </w:r>
       <w:r>
         <w:rPr>
@@ -1762,7 +1760,7 @@
         <w:rPr>
           <w:noProof/>
         </w:rPr>
-        <w:instrText xml:space="preserve"> PAGEREF _Toc340590672 \h </w:instrText>
+        <w:instrText xml:space="preserve"> PAGEREF _Toc366010586 \h </w:instrText>
       </w:r>
       <w:r>
         <w:rPr>
@@ -1826,7 +1824,7 @@
         <w:rPr>
           <w:noProof/>
         </w:rPr>
-        <w:instrText xml:space="preserve"> PAGEREF _Toc340590673 \h </w:instrText>
+        <w:instrText xml:space="preserve"> PAGEREF _Toc366010587 \h </w:instrText>
       </w:r>
       <w:r>
         <w:rPr>
@@ -1874,8 +1872,8 @@
         </w:rPr>
         <w:br w:type="page"/>
       </w:r>
-      <w:bookmarkStart w:id="3" w:name="_Toc191979974"/>
-      <w:bookmarkStart w:id="4" w:name="_Toc340590649"/>
+      <w:bookmarkStart w:id="2" w:name="_Toc191979974"/>
+      <w:bookmarkStart w:id="3" w:name="_Toc366010563"/>
       <w:r>
         <w:rPr>
           <w:lang w:val="en-US"/>
@@ -1895,54 +1893,114 @@
         </w:rPr>
         <w:t xml:space="preserve">ew in </w:t>
       </w:r>
+      <w:bookmarkEnd w:id="2"/>
+      <w:r>
+        <w:rPr>
+          <w:lang w:val="en-US"/>
+        </w:rPr>
+        <w:t>3.</w:t>
+      </w:r>
+      <w:r>
+        <w:rPr>
+          <w:lang w:val="en-US"/>
+        </w:rPr>
+        <w:t>1</w:t>
+      </w:r>
       <w:bookmarkEnd w:id="3"/>
-      <w:r>
-        <w:rPr>
-          <w:lang w:val="en-US"/>
-        </w:rPr>
-        <w:t>3.0</w:t>
+    </w:p>
+    <w:p>
+      <w:pPr>
+        <w:pStyle w:val="xxx"/>
+      </w:pPr>
+      <w:bookmarkStart w:id="4" w:name="_Toc191979975"/>
+      <w:r>
+        <w:t xml:space="preserve">Makes use of </w:t>
+      </w:r>
+      <w:proofErr w:type="spellStart"/>
+      <w:r>
+        <w:t>NSURLProtocol</w:t>
+      </w:r>
+      <w:proofErr w:type="spellEnd"/>
+      <w:r>
+        <w:t xml:space="preserve"> for cleaner MRAID </w:t>
+      </w:r>
+      <w:proofErr w:type="spellStart"/>
+      <w:r>
+        <w:t>Javascript</w:t>
+      </w:r>
+      <w:proofErr w:type="spellEnd"/>
+      <w:r>
+        <w:t xml:space="preserve"> bridge injection.</w:t>
+      </w:r>
+    </w:p>
+    <w:p>
+      <w:pPr>
+        <w:pStyle w:val="xxx"/>
+      </w:pPr>
+      <w:r>
+        <w:t xml:space="preserve">More control over MRAID </w:t>
+      </w:r>
+      <w:proofErr w:type="gramStart"/>
+      <w:r>
+        <w:t>resize</w:t>
+      </w:r>
+      <w:proofErr w:type="gramEnd"/>
+      <w:r>
+        <w:t xml:space="preserve"> </w:t>
+      </w:r>
+      <w:proofErr w:type="spellStart"/>
+      <w:r>
+        <w:t>superview</w:t>
+      </w:r>
+      <w:proofErr w:type="spellEnd"/>
+      <w:r>
+        <w:t xml:space="preserve"> (if needed).</w:t>
+      </w:r>
+    </w:p>
+    <w:p>
+      <w:pPr>
+        <w:pStyle w:val="xxx"/>
+        <w:rPr>
+          <w:lang w:eastAsia="ru-RU"/>
+        </w:rPr>
+      </w:pPr>
+      <w:r>
+        <w:rPr>
+          <w:lang w:eastAsia="ru-RU"/>
+        </w:rPr>
+        <w:t>Stability and bug fixes.</w:t>
+      </w:r>
+    </w:p>
+    <w:p>
+      <w:pPr>
+        <w:pStyle w:val="Heading1"/>
+        <w:rPr>
+          <w:lang w:val="en-US"/>
+        </w:rPr>
+      </w:pPr>
+      <w:bookmarkStart w:id="5" w:name="_Toc366010564"/>
+      <w:r>
+        <w:rPr>
+          <w:lang w:val="en-US"/>
+        </w:rPr>
+        <w:t>Implementation Changes</w:t>
       </w:r>
       <w:bookmarkEnd w:id="4"/>
+      <w:bookmarkEnd w:id="5"/>
     </w:p>
     <w:p>
       <w:pPr>
         <w:pStyle w:val="xxx"/>
       </w:pPr>
-      <w:r>
-        <w:t>New code</w:t>
-      </w:r>
-      <w:r>
-        <w:t>base</w:t>
-      </w:r>
-      <w:bookmarkStart w:id="5" w:name="_Toc191979975"/>
-      <w:bookmarkStart w:id="6" w:name="_Toc340590650"/>
-    </w:p>
-    <w:p>
-      <w:pPr>
-        <w:pStyle w:val="xxx"/>
-        <w:rPr>
-          <w:lang w:eastAsia="ru-RU"/>
-        </w:rPr>
-      </w:pPr>
-      <w:r>
-        <w:rPr>
-          <w:lang w:eastAsia="ru-RU"/>
-        </w:rPr>
-        <w:t xml:space="preserve">The SDK has been redesigned and refocused around MRAID 2.0 Specification (see http://www.iab.net/mraid/). </w:t>
-      </w:r>
-    </w:p>
-    <w:p>
-      <w:pPr>
-        <w:pStyle w:val="xxx"/>
-        <w:rPr>
-          <w:lang w:eastAsia="ru-RU"/>
-        </w:rPr>
-      </w:pPr>
-      <w:r>
-        <w:rPr>
-          <w:lang w:eastAsia="ru-RU"/>
-        </w:rPr>
-        <w:t xml:space="preserve">ORMMA support has been dropped. </w:t>
+      <w:bookmarkStart w:id="6" w:name="_Toc191979978"/>
+      <w:r>
+        <w:t>The 3.0</w:t>
+      </w:r>
+      <w:r>
+        <w:t>/3.1</w:t>
+      </w:r>
+      <w:r>
+        <w:t xml:space="preserve"> SDK is not compatible with the 2.0 SDK.  Prior to installing the 3.0 SDK remove the 2.0 SDK references.</w:t>
       </w:r>
     </w:p>
     <w:p>
@@ -1952,40 +2010,15 @@
           <w:lang w:val="en-US"/>
         </w:rPr>
       </w:pPr>
-      <w:r>
-        <w:rPr>
-          <w:lang w:val="en-US"/>
-        </w:rPr>
-        <w:t>Implementation Changes</w:t>
-      </w:r>
-      <w:bookmarkEnd w:id="5"/>
+      <w:bookmarkStart w:id="7" w:name="_Toc366010565"/>
+      <w:r>
+        <w:rPr>
+          <w:lang w:val="en-US"/>
+        </w:rPr>
+        <w:t>System Requirements</w:t>
+      </w:r>
       <w:bookmarkEnd w:id="6"/>
-    </w:p>
-    <w:p>
-      <w:pPr>
-        <w:pStyle w:val="xxx"/>
-      </w:pPr>
-      <w:bookmarkStart w:id="7" w:name="_Toc191979978"/>
-      <w:r>
-        <w:t>The 3.0 SDK is not compatible with the 2.0 SDK.  Prior to installing the 3.0 SDK remove the 2.0 SDK references.</w:t>
-      </w:r>
-    </w:p>
-    <w:p>
-      <w:pPr>
-        <w:pStyle w:val="Heading1"/>
-        <w:rPr>
-          <w:lang w:val="en-US"/>
-        </w:rPr>
-      </w:pPr>
-      <w:bookmarkStart w:id="8" w:name="_Toc340590651"/>
-      <w:r>
-        <w:rPr>
-          <w:lang w:val="en-US"/>
-        </w:rPr>
-        <w:t>System Requirements</w:t>
-      </w:r>
       <w:bookmarkEnd w:id="7"/>
-      <w:bookmarkEnd w:id="8"/>
     </w:p>
     <w:p>
       <w:pPr>
@@ -2059,14 +2092,14 @@
           <w:lang w:val="en-US"/>
         </w:rPr>
       </w:pPr>
-      <w:bookmarkStart w:id="9" w:name="_Toc340590652"/>
+      <w:bookmarkStart w:id="8" w:name="_Toc366010566"/>
       <w:r>
         <w:rPr>
           <w:lang w:val="en-US"/>
         </w:rPr>
         <w:t>Prerequisites</w:t>
       </w:r>
-      <w:bookmarkEnd w:id="9"/>
+      <w:bookmarkEnd w:id="8"/>
     </w:p>
     <w:p>
       <w:r>
@@ -2224,7 +2257,7 @@
           <w:lang w:val="en-US"/>
         </w:rPr>
       </w:pPr>
-      <w:bookmarkStart w:id="10" w:name="_Toc191979979"/>
+      <w:bookmarkStart w:id="9" w:name="_Toc191979979"/>
       <w:r>
         <w:rPr>
           <w:lang w:val="en-US"/>
@@ -2239,7 +2272,7 @@
           <w:lang w:val="en-US"/>
         </w:rPr>
       </w:pPr>
-      <w:bookmarkStart w:id="11" w:name="_Toc340590653"/>
+      <w:bookmarkStart w:id="10" w:name="_Toc366010567"/>
       <w:r>
         <w:rPr>
           <w:lang w:val="en-US"/>
@@ -2259,8 +2292,8 @@
         </w:rPr>
         <w:t>ist</w:t>
       </w:r>
+      <w:bookmarkEnd w:id="9"/>
       <w:bookmarkEnd w:id="10"/>
-      <w:bookmarkEnd w:id="11"/>
     </w:p>
     <w:p>
       <w:pPr>
@@ -2577,7 +2610,7 @@
       <w:r>
         <w:t xml:space="preserve"> </w:t>
       </w:r>
-      <w:bookmarkStart w:id="12" w:name="_Toc191979980"/>
+      <w:bookmarkStart w:id="11" w:name="_Toc191979980"/>
     </w:p>
     <w:p>
       <w:pPr>
@@ -2708,6 +2741,8 @@
         </w:numPr>
         <w:ind w:left="720"/>
       </w:pPr>
+      <w:bookmarkStart w:id="12" w:name="_GoBack"/>
+      <w:bookmarkEnd w:id="12"/>
     </w:p>
     <w:p>
       <w:pPr>
@@ -2763,7 +2798,7 @@
       <w:pPr>
         <w:pStyle w:val="Heading1"/>
       </w:pPr>
-      <w:bookmarkStart w:id="13" w:name="_Toc340590654"/>
+      <w:bookmarkStart w:id="13" w:name="_Toc366010568"/>
       <w:r>
         <w:lastRenderedPageBreak/>
         <w:t xml:space="preserve">Installing the Ad </w:t>
@@ -2771,7 +2806,7 @@
       <w:r>
         <w:t>SDK</w:t>
       </w:r>
-      <w:bookmarkEnd w:id="12"/>
+      <w:bookmarkEnd w:id="11"/>
       <w:bookmarkEnd w:id="13"/>
     </w:p>
     <w:p>
@@ -2782,9 +2817,9 @@
         </w:rPr>
       </w:pPr>
       <w:bookmarkStart w:id="14" w:name="_Toc340590053"/>
-      <w:bookmarkStart w:id="15" w:name="_Toc340590655"/>
-      <w:bookmarkStart w:id="16" w:name="_Toc191979981"/>
-      <w:bookmarkStart w:id="17" w:name="_Toc318223492"/>
+      <w:bookmarkStart w:id="15" w:name="_Toc191979981"/>
+      <w:bookmarkStart w:id="16" w:name="_Toc318223492"/>
+      <w:bookmarkStart w:id="17" w:name="_Toc366010569"/>
       <w:r>
         <w:rPr>
           <w:lang w:val="en-US"/>
@@ -2792,7 +2827,7 @@
         <w:t>SDK Integration Methods</w:t>
       </w:r>
       <w:bookmarkEnd w:id="14"/>
-      <w:bookmarkEnd w:id="15"/>
+      <w:bookmarkEnd w:id="17"/>
     </w:p>
     <w:p>
       <w:pPr>
@@ -2815,7 +2850,7 @@
         </w:rPr>
       </w:pPr>
       <w:bookmarkStart w:id="18" w:name="_Toc340590054"/>
-      <w:bookmarkStart w:id="19" w:name="_Toc340590656"/>
+      <w:bookmarkStart w:id="19" w:name="_Toc366010570"/>
       <w:r>
         <w:rPr>
           <w:lang w:val="en-US"/>
@@ -2961,8 +2996,8 @@
         </w:rPr>
       </w:pPr>
       <w:bookmarkStart w:id="20" w:name="_Toc340590055"/>
+      <w:bookmarkEnd w:id="15"/>
       <w:bookmarkEnd w:id="16"/>
-      <w:bookmarkEnd w:id="17"/>
       <w:r>
         <w:rPr>
           <w:lang w:val="en-US"/>
@@ -2977,7 +3012,7 @@
           <w:lang w:val="en-US"/>
         </w:rPr>
       </w:pPr>
-      <w:bookmarkStart w:id="21" w:name="_Toc340590657"/>
+      <w:bookmarkStart w:id="21" w:name="_Toc366010571"/>
       <w:r>
         <w:rPr>
           <w:lang w:val="en-US"/>
@@ -3252,7 +3287,7 @@
           <w:lang w:val="en-US"/>
         </w:rPr>
       </w:pPr>
-      <w:bookmarkStart w:id="23" w:name="_Toc340590658"/>
+      <w:bookmarkStart w:id="23" w:name="_Toc366010572"/>
       <w:r>
         <w:rPr>
           <w:lang w:val="en-US"/>
@@ -3647,7 +3682,7 @@
           <w:lang w:val="en-US"/>
         </w:rPr>
       </w:pPr>
-      <w:bookmarkStart w:id="25" w:name="_Toc340590659"/>
+      <w:bookmarkStart w:id="25" w:name="_Toc366010573"/>
       <w:r>
         <w:rPr>
           <w:lang w:val="en-US"/>
@@ -3988,7 +4023,7 @@
         </w:rPr>
       </w:pPr>
       <w:bookmarkStart w:id="27" w:name="_Toc191979985"/>
-      <w:bookmarkStart w:id="28" w:name="_Toc340590660"/>
+      <w:bookmarkStart w:id="28" w:name="_Toc366010574"/>
       <w:r>
         <w:lastRenderedPageBreak/>
         <w:t>MASTAdView</w:t>
@@ -4415,7 +4450,7 @@
         </w:rPr>
         <w:br w:type="page"/>
       </w:r>
-      <w:bookmarkStart w:id="32" w:name="_Toc340590661"/>
+      <w:bookmarkStart w:id="32" w:name="_Toc366010575"/>
       <w:r>
         <w:rPr>
           <w:lang w:val="en-US"/>
@@ -4622,7 +4657,7 @@
           <w:lang w:val="en-US"/>
         </w:rPr>
       </w:pPr>
-      <w:bookmarkStart w:id="33" w:name="_Toc340590662"/>
+      <w:bookmarkStart w:id="33" w:name="_Toc366010576"/>
       <w:r>
         <w:rPr>
           <w:lang w:val="en-US"/>
@@ -6186,7 +6221,7 @@
       <w:bookmarkStart w:id="39" w:name="_Interstitial_ad_integration_2"/>
       <w:bookmarkStart w:id="40" w:name="_Toc191979987"/>
       <w:bookmarkStart w:id="41" w:name="_Toc318223498"/>
-      <w:bookmarkStart w:id="42" w:name="_Toc340590663"/>
+      <w:bookmarkStart w:id="42" w:name="_Toc366010577"/>
       <w:bookmarkEnd w:id="38"/>
       <w:bookmarkEnd w:id="39"/>
       <w:r>
@@ -7356,7 +7391,7 @@
         <w:br w:type="page"/>
       </w:r>
       <w:bookmarkStart w:id="44" w:name="_Toc191979988"/>
-      <w:bookmarkStart w:id="45" w:name="_Toc340590664"/>
+      <w:bookmarkStart w:id="45" w:name="_Toc366010578"/>
       <w:r>
         <w:rPr>
           <w:lang w:val="en-US"/>
@@ -7389,7 +7424,7 @@
       <w:bookmarkStart w:id="46" w:name="_Toc191979989"/>
       <w:bookmarkStart w:id="47" w:name="_Toc318223500"/>
       <w:bookmarkStart w:id="48" w:name="_Toc340590064"/>
-      <w:bookmarkStart w:id="49" w:name="_Toc340590665"/>
+      <w:bookmarkStart w:id="49" w:name="_Toc366010579"/>
       <w:r>
         <w:rPr>
           <w:lang w:val="en-US"/>
@@ -7480,7 +7515,7 @@
         </w:rPr>
       </w:pPr>
       <w:bookmarkStart w:id="50" w:name="_Toc340590065"/>
-      <w:bookmarkStart w:id="51" w:name="_Toc340590666"/>
+      <w:bookmarkStart w:id="51" w:name="_Toc366010580"/>
       <w:r>
         <w:rPr>
           <w:lang w:val="en-US"/>
@@ -7593,7 +7628,7 @@
         </w:rPr>
       </w:pPr>
       <w:bookmarkStart w:id="52" w:name="_Toc340590066"/>
-      <w:bookmarkStart w:id="53" w:name="_Toc340590667"/>
+      <w:bookmarkStart w:id="53" w:name="_Toc366010581"/>
       <w:r>
         <w:rPr>
           <w:lang w:val="en-US"/>
@@ -7654,7 +7689,7 @@
         </w:rPr>
       </w:pPr>
       <w:bookmarkStart w:id="54" w:name="_Toc340590067"/>
-      <w:bookmarkStart w:id="55" w:name="_Toc340590668"/>
+      <w:bookmarkStart w:id="55" w:name="_Toc366010582"/>
       <w:r>
         <w:rPr>
           <w:lang w:val="en-US"/>
@@ -7700,7 +7735,7 @@
         </w:rPr>
       </w:pPr>
       <w:bookmarkStart w:id="56" w:name="_Toc191979994"/>
-      <w:bookmarkStart w:id="57" w:name="_Toc340590669"/>
+      <w:bookmarkStart w:id="57" w:name="_Toc366010583"/>
       <w:r>
         <w:rPr>
           <w:lang w:val="en-US"/>
@@ -7830,8 +7865,8 @@
           <w:lang w:val="en-US"/>
         </w:rPr>
       </w:pPr>
-      <w:bookmarkStart w:id="58" w:name="_Toc340590670"/>
-      <w:bookmarkStart w:id="59" w:name="_Toc191979995"/>
+      <w:bookmarkStart w:id="58" w:name="_Toc191979995"/>
+      <w:bookmarkStart w:id="59" w:name="_Toc366010584"/>
       <w:r>
         <w:rPr>
           <w:lang w:val="en-US"/>
@@ -7844,7 +7879,7 @@
         </w:rPr>
         <w:t>Updates and Failures</w:t>
       </w:r>
-      <w:bookmarkEnd w:id="58"/>
+      <w:bookmarkEnd w:id="59"/>
     </w:p>
     <w:p>
       <w:pPr>
@@ -7975,14 +8010,14 @@
           <w:lang w:val="en-US"/>
         </w:rPr>
       </w:pPr>
-      <w:bookmarkStart w:id="60" w:name="_Toc340590671"/>
+      <w:bookmarkStart w:id="60" w:name="_Toc366010585"/>
       <w:r>
         <w:rPr>
           <w:lang w:val="en-US"/>
         </w:rPr>
         <w:t>Troubleshooting</w:t>
       </w:r>
-      <w:bookmarkEnd w:id="59"/>
+      <w:bookmarkEnd w:id="58"/>
       <w:bookmarkEnd w:id="60"/>
     </w:p>
     <w:p>
@@ -7994,7 +8029,7 @@
         </w:rPr>
       </w:pPr>
       <w:bookmarkStart w:id="61" w:name="_Toc340590070"/>
-      <w:bookmarkStart w:id="62" w:name="_Toc340590672"/>
+      <w:bookmarkStart w:id="62" w:name="_Toc366010586"/>
       <w:r>
         <w:rPr>
           <w:shd w:val="clear" w:color="auto" w:fill="FFFFFF"/>
@@ -8165,7 +8200,7 @@
           <w:lang w:val="en-US"/>
         </w:rPr>
       </w:pPr>
-      <w:bookmarkStart w:id="63" w:name="_Toc340590673"/>
+      <w:bookmarkStart w:id="63" w:name="_Toc366010587"/>
       <w:r>
         <w:rPr>
           <w:lang w:val="en-US"/>
@@ -14425,7 +14460,7 @@
 </file>
 
 <file path=customXml/itemProps2.xml><?xml version="1.0" encoding="utf-8"?>
-<ds:datastoreItem xmlns:ds="http://schemas.openxmlformats.org/officeDocument/2006/customXml" ds:itemID="{A02DFFAB-CED4-45B9-8B1A-E30A4D4A55B2}">
+<ds:datastoreItem xmlns:ds="http://schemas.openxmlformats.org/officeDocument/2006/customXml" ds:itemID="{B4C685B9-8625-4BBA-AD9E-D72AC44D2DAA}">
   <ds:schemaRefs>
     <ds:schemaRef ds:uri="http://schemas.openxmlformats.org/officeDocument/2006/bibliography"/>
   </ds:schemaRefs>

</xml_diff>

<commit_message>
Reverting back to Mocean SDK 3.0.3
</commit_message>
<xml_diff>
--- a/Documentation/Developer Guide.docx
+++ b/Documentation/Developer Guide.docx
@@ -10,6 +10,8 @@
           <w:lang w:val="en-US"/>
         </w:rPr>
       </w:pPr>
+      <w:bookmarkStart w:id="0" w:name="_GoBack"/>
+      <w:bookmarkEnd w:id="0"/>
     </w:p>
     <w:p>
       <w:pPr>
@@ -149,7 +151,7 @@
           <w:color w:val="auto"/>
           <w:lang w:val="en-US"/>
         </w:rPr>
-        <w:t>3.1</w:t>
+        <w:t>3.0</w:t>
       </w:r>
     </w:p>
     <w:p>
@@ -168,8 +170,8 @@
         </w:rPr>
         <w:br w:type="page"/>
       </w:r>
-      <w:bookmarkStart w:id="0" w:name="_Toc340590046"/>
-      <w:bookmarkStart w:id="1" w:name="_Toc366010562"/>
+      <w:bookmarkStart w:id="1" w:name="_Toc340590046"/>
+      <w:bookmarkStart w:id="2" w:name="_Toc340590648"/>
       <w:r>
         <w:rPr>
           <w:rStyle w:val="Heading1Char"/>
@@ -178,8 +180,8 @@
         <w:lastRenderedPageBreak/>
         <w:t>Table of Contents</w:t>
       </w:r>
-      <w:bookmarkEnd w:id="0"/>
       <w:bookmarkEnd w:id="1"/>
+      <w:bookmarkEnd w:id="2"/>
       <w:r>
         <w:rPr>
           <w:b/>
@@ -238,7 +240,7 @@
         <w:rPr>
           <w:noProof/>
         </w:rPr>
-        <w:instrText xml:space="preserve"> PAGEREF _Toc366010562 \h </w:instrText>
+        <w:instrText xml:space="preserve"> PAGEREF _Toc340590648 \h </w:instrText>
       </w:r>
       <w:r>
         <w:rPr>
@@ -284,7 +286,7 @@
           <w:noProof/>
           <w:lang w:val="en-US"/>
         </w:rPr>
-        <w:t>What’s New in 3.1</w:t>
+        <w:t>What’s New in 3.0</w:t>
       </w:r>
       <w:r>
         <w:rPr>
@@ -302,7 +304,7 @@
         <w:rPr>
           <w:noProof/>
         </w:rPr>
-        <w:instrText xml:space="preserve"> PAGEREF _Toc366010563 \h </w:instrText>
+        <w:instrText xml:space="preserve"> PAGEREF _Toc340590649 \h </w:instrText>
       </w:r>
       <w:r>
         <w:rPr>
@@ -366,7 +368,7 @@
         <w:rPr>
           <w:noProof/>
         </w:rPr>
-        <w:instrText xml:space="preserve"> PAGEREF _Toc366010564 \h </w:instrText>
+        <w:instrText xml:space="preserve"> PAGEREF _Toc340590650 \h </w:instrText>
       </w:r>
       <w:r>
         <w:rPr>
@@ -430,7 +432,7 @@
         <w:rPr>
           <w:noProof/>
         </w:rPr>
-        <w:instrText xml:space="preserve"> PAGEREF _Toc366010565 \h </w:instrText>
+        <w:instrText xml:space="preserve"> PAGEREF _Toc340590651 \h </w:instrText>
       </w:r>
       <w:r>
         <w:rPr>
@@ -494,7 +496,7 @@
         <w:rPr>
           <w:noProof/>
         </w:rPr>
-        <w:instrText xml:space="preserve"> PAGEREF _Toc366010566 \h </w:instrText>
+        <w:instrText xml:space="preserve"> PAGEREF _Toc340590652 \h </w:instrText>
       </w:r>
       <w:r>
         <w:rPr>
@@ -558,7 +560,7 @@
         <w:rPr>
           <w:noProof/>
         </w:rPr>
-        <w:instrText xml:space="preserve"> PAGEREF _Toc366010567 \h </w:instrText>
+        <w:instrText xml:space="preserve"> PAGEREF _Toc340590653 \h </w:instrText>
       </w:r>
       <w:r>
         <w:rPr>
@@ -621,7 +623,7 @@
         <w:rPr>
           <w:noProof/>
         </w:rPr>
-        <w:instrText xml:space="preserve"> PAGEREF _Toc366010568 \h </w:instrText>
+        <w:instrText xml:space="preserve"> PAGEREF _Toc340590654 \h </w:instrText>
       </w:r>
       <w:r>
         <w:rPr>
@@ -683,7 +685,7 @@
         <w:rPr>
           <w:noProof/>
         </w:rPr>
-        <w:instrText xml:space="preserve"> PAGEREF _Toc366010569 \h </w:instrText>
+        <w:instrText xml:space="preserve"> PAGEREF _Toc340590655 \h </w:instrText>
       </w:r>
       <w:r>
         <w:rPr>
@@ -745,7 +747,7 @@
         <w:rPr>
           <w:noProof/>
         </w:rPr>
-        <w:instrText xml:space="preserve"> PAGEREF _Toc366010570 \h </w:instrText>
+        <w:instrText xml:space="preserve"> PAGEREF _Toc340590656 \h </w:instrText>
       </w:r>
       <w:r>
         <w:rPr>
@@ -807,7 +809,7 @@
         <w:rPr>
           <w:noProof/>
         </w:rPr>
-        <w:instrText xml:space="preserve"> PAGEREF _Toc366010571 \h </w:instrText>
+        <w:instrText xml:space="preserve"> PAGEREF _Toc340590657 \h </w:instrText>
       </w:r>
       <w:r>
         <w:rPr>
@@ -869,7 +871,7 @@
         <w:rPr>
           <w:noProof/>
         </w:rPr>
-        <w:instrText xml:space="preserve"> PAGEREF _Toc366010572 \h </w:instrText>
+        <w:instrText xml:space="preserve"> PAGEREF _Toc340590658 \h </w:instrText>
       </w:r>
       <w:r>
         <w:rPr>
@@ -931,7 +933,7 @@
         <w:rPr>
           <w:noProof/>
         </w:rPr>
-        <w:instrText xml:space="preserve"> PAGEREF _Toc366010573 \h </w:instrText>
+        <w:instrText xml:space="preserve"> PAGEREF _Toc340590659 \h </w:instrText>
       </w:r>
       <w:r>
         <w:rPr>
@@ -1001,7 +1003,7 @@
         <w:rPr>
           <w:noProof/>
         </w:rPr>
-        <w:instrText xml:space="preserve"> PAGEREF _Toc366010574 \h </w:instrText>
+        <w:instrText xml:space="preserve"> PAGEREF _Toc340590660 \h </w:instrText>
       </w:r>
       <w:r>
         <w:rPr>
@@ -1065,7 +1067,7 @@
         <w:rPr>
           <w:noProof/>
         </w:rPr>
-        <w:instrText xml:space="preserve"> PAGEREF _Toc366010575 \h </w:instrText>
+        <w:instrText xml:space="preserve"> PAGEREF _Toc340590661 \h </w:instrText>
       </w:r>
       <w:r>
         <w:rPr>
@@ -1129,7 +1131,7 @@
         <w:rPr>
           <w:noProof/>
         </w:rPr>
-        <w:instrText xml:space="preserve"> PAGEREF _Toc366010576 \h </w:instrText>
+        <w:instrText xml:space="preserve"> PAGEREF _Toc340590662 \h </w:instrText>
       </w:r>
       <w:r>
         <w:rPr>
@@ -1193,7 +1195,7 @@
         <w:rPr>
           <w:noProof/>
         </w:rPr>
-        <w:instrText xml:space="preserve"> PAGEREF _Toc366010577 \h </w:instrText>
+        <w:instrText xml:space="preserve"> PAGEREF _Toc340590663 \h </w:instrText>
       </w:r>
       <w:r>
         <w:rPr>
@@ -1257,7 +1259,7 @@
         <w:rPr>
           <w:noProof/>
         </w:rPr>
-        <w:instrText xml:space="preserve"> PAGEREF _Toc366010578 \h </w:instrText>
+        <w:instrText xml:space="preserve"> PAGEREF _Toc340590664 \h </w:instrText>
       </w:r>
       <w:r>
         <w:rPr>
@@ -1319,7 +1321,7 @@
         <w:rPr>
           <w:noProof/>
         </w:rPr>
-        <w:instrText xml:space="preserve"> PAGEREF _Toc366010579 \h </w:instrText>
+        <w:instrText xml:space="preserve"> PAGEREF _Toc340590665 \h </w:instrText>
       </w:r>
       <w:r>
         <w:rPr>
@@ -1381,7 +1383,7 @@
         <w:rPr>
           <w:noProof/>
         </w:rPr>
-        <w:instrText xml:space="preserve"> PAGEREF _Toc366010580 \h </w:instrText>
+        <w:instrText xml:space="preserve"> PAGEREF _Toc340590666 \h </w:instrText>
       </w:r>
       <w:r>
         <w:rPr>
@@ -1443,7 +1445,7 @@
         <w:rPr>
           <w:noProof/>
         </w:rPr>
-        <w:instrText xml:space="preserve"> PAGEREF _Toc366010581 \h </w:instrText>
+        <w:instrText xml:space="preserve"> PAGEREF _Toc340590667 \h </w:instrText>
       </w:r>
       <w:r>
         <w:rPr>
@@ -1505,7 +1507,7 @@
         <w:rPr>
           <w:noProof/>
         </w:rPr>
-        <w:instrText xml:space="preserve"> PAGEREF _Toc366010582 \h </w:instrText>
+        <w:instrText xml:space="preserve"> PAGEREF _Toc340590668 \h </w:instrText>
       </w:r>
       <w:r>
         <w:rPr>
@@ -1569,7 +1571,7 @@
         <w:rPr>
           <w:noProof/>
         </w:rPr>
-        <w:instrText xml:space="preserve"> PAGEREF _Toc366010583 \h </w:instrText>
+        <w:instrText xml:space="preserve"> PAGEREF _Toc340590669 \h </w:instrText>
       </w:r>
       <w:r>
         <w:rPr>
@@ -1633,7 +1635,7 @@
         <w:rPr>
           <w:noProof/>
         </w:rPr>
-        <w:instrText xml:space="preserve"> PAGEREF _Toc366010584 \h </w:instrText>
+        <w:instrText xml:space="preserve"> PAGEREF _Toc340590670 \h </w:instrText>
       </w:r>
       <w:r>
         <w:rPr>
@@ -1697,7 +1699,7 @@
         <w:rPr>
           <w:noProof/>
         </w:rPr>
-        <w:instrText xml:space="preserve"> PAGEREF _Toc366010585 \h </w:instrText>
+        <w:instrText xml:space="preserve"> PAGEREF _Toc340590671 \h </w:instrText>
       </w:r>
       <w:r>
         <w:rPr>
@@ -1760,7 +1762,7 @@
         <w:rPr>
           <w:noProof/>
         </w:rPr>
-        <w:instrText xml:space="preserve"> PAGEREF _Toc366010586 \h </w:instrText>
+        <w:instrText xml:space="preserve"> PAGEREF _Toc340590672 \h </w:instrText>
       </w:r>
       <w:r>
         <w:rPr>
@@ -1824,7 +1826,7 @@
         <w:rPr>
           <w:noProof/>
         </w:rPr>
-        <w:instrText xml:space="preserve"> PAGEREF _Toc366010587 \h </w:instrText>
+        <w:instrText xml:space="preserve"> PAGEREF _Toc340590673 \h </w:instrText>
       </w:r>
       <w:r>
         <w:rPr>
@@ -1872,8 +1874,8 @@
         </w:rPr>
         <w:br w:type="page"/>
       </w:r>
-      <w:bookmarkStart w:id="2" w:name="_Toc191979974"/>
-      <w:bookmarkStart w:id="3" w:name="_Toc366010563"/>
+      <w:bookmarkStart w:id="3" w:name="_Toc191979974"/>
+      <w:bookmarkStart w:id="4" w:name="_Toc340590649"/>
       <w:r>
         <w:rPr>
           <w:lang w:val="en-US"/>
@@ -1893,68 +1895,40 @@
         </w:rPr>
         <w:t xml:space="preserve">ew in </w:t>
       </w:r>
-      <w:bookmarkEnd w:id="2"/>
-      <w:r>
-        <w:rPr>
-          <w:lang w:val="en-US"/>
-        </w:rPr>
-        <w:t>3.</w:t>
-      </w:r>
-      <w:r>
-        <w:rPr>
-          <w:lang w:val="en-US"/>
-        </w:rPr>
-        <w:t>1</w:t>
-      </w:r>
       <w:bookmarkEnd w:id="3"/>
+      <w:r>
+        <w:rPr>
+          <w:lang w:val="en-US"/>
+        </w:rPr>
+        <w:t>3.0</w:t>
+      </w:r>
+      <w:bookmarkEnd w:id="4"/>
     </w:p>
     <w:p>
       <w:pPr>
         <w:pStyle w:val="xxx"/>
       </w:pPr>
-      <w:bookmarkStart w:id="4" w:name="_Toc191979975"/>
-      <w:r>
-        <w:t xml:space="preserve">Makes use of </w:t>
-      </w:r>
-      <w:proofErr w:type="spellStart"/>
-      <w:r>
-        <w:t>NSURLProtocol</w:t>
-      </w:r>
-      <w:proofErr w:type="spellEnd"/>
-      <w:r>
-        <w:t xml:space="preserve"> for cleaner MRAID </w:t>
-      </w:r>
-      <w:proofErr w:type="spellStart"/>
-      <w:r>
-        <w:t>Javascript</w:t>
-      </w:r>
-      <w:proofErr w:type="spellEnd"/>
-      <w:r>
-        <w:t xml:space="preserve"> bridge injection.</w:t>
-      </w:r>
+      <w:r>
+        <w:t>New code</w:t>
+      </w:r>
+      <w:r>
+        <w:t>base</w:t>
+      </w:r>
+      <w:bookmarkStart w:id="5" w:name="_Toc191979975"/>
+      <w:bookmarkStart w:id="6" w:name="_Toc340590650"/>
     </w:p>
     <w:p>
       <w:pPr>
         <w:pStyle w:val="xxx"/>
-      </w:pPr>
-      <w:r>
-        <w:t xml:space="preserve">More control over MRAID </w:t>
-      </w:r>
-      <w:proofErr w:type="gramStart"/>
-      <w:r>
-        <w:t>resize</w:t>
-      </w:r>
-      <w:proofErr w:type="gramEnd"/>
-      <w:r>
-        <w:t xml:space="preserve"> </w:t>
-      </w:r>
-      <w:proofErr w:type="spellStart"/>
-      <w:r>
-        <w:t>superview</w:t>
-      </w:r>
-      <w:proofErr w:type="spellEnd"/>
-      <w:r>
-        <w:t xml:space="preserve"> (if needed).</w:t>
+        <w:rPr>
+          <w:lang w:eastAsia="ru-RU"/>
+        </w:rPr>
+      </w:pPr>
+      <w:r>
+        <w:rPr>
+          <w:lang w:eastAsia="ru-RU"/>
+        </w:rPr>
+        <w:t xml:space="preserve">The SDK has been redesigned and refocused around MRAID 2.0 Specification (see http://www.iab.net/mraid/). </w:t>
       </w:r>
     </w:p>
     <w:p>
@@ -1968,7 +1942,7 @@
         <w:rPr>
           <w:lang w:eastAsia="ru-RU"/>
         </w:rPr>
-        <w:t>Stability and bug fixes.</w:t>
+        <w:t xml:space="preserve">ORMMA support has been dropped. </w:t>
       </w:r>
     </w:p>
     <w:p>
@@ -1978,29 +1952,22 @@
           <w:lang w:val="en-US"/>
         </w:rPr>
       </w:pPr>
-      <w:bookmarkStart w:id="5" w:name="_Toc366010564"/>
       <w:r>
         <w:rPr>
           <w:lang w:val="en-US"/>
         </w:rPr>
         <w:t>Implementation Changes</w:t>
       </w:r>
-      <w:bookmarkEnd w:id="4"/>
       <w:bookmarkEnd w:id="5"/>
+      <w:bookmarkEnd w:id="6"/>
     </w:p>
     <w:p>
       <w:pPr>
         <w:pStyle w:val="xxx"/>
       </w:pPr>
-      <w:bookmarkStart w:id="6" w:name="_Toc191979978"/>
-      <w:r>
-        <w:t>The 3.0</w:t>
-      </w:r>
-      <w:r>
-        <w:t>/3.1</w:t>
-      </w:r>
-      <w:r>
-        <w:t xml:space="preserve"> SDK is not compatible with the 2.0 SDK.  Prior to installing the 3.0 SDK remove the 2.0 SDK references.</w:t>
+      <w:bookmarkStart w:id="7" w:name="_Toc191979978"/>
+      <w:r>
+        <w:t>The 3.0 SDK is not compatible with the 2.0 SDK.  Prior to installing the 3.0 SDK remove the 2.0 SDK references.</w:t>
       </w:r>
     </w:p>
     <w:p>
@@ -2010,15 +1977,15 @@
           <w:lang w:val="en-US"/>
         </w:rPr>
       </w:pPr>
-      <w:bookmarkStart w:id="7" w:name="_Toc366010565"/>
+      <w:bookmarkStart w:id="8" w:name="_Toc340590651"/>
       <w:r>
         <w:rPr>
           <w:lang w:val="en-US"/>
         </w:rPr>
         <w:t>System Requirements</w:t>
       </w:r>
-      <w:bookmarkEnd w:id="6"/>
       <w:bookmarkEnd w:id="7"/>
+      <w:bookmarkEnd w:id="8"/>
     </w:p>
     <w:p>
       <w:pPr>
@@ -2092,14 +2059,14 @@
           <w:lang w:val="en-US"/>
         </w:rPr>
       </w:pPr>
-      <w:bookmarkStart w:id="8" w:name="_Toc366010566"/>
+      <w:bookmarkStart w:id="9" w:name="_Toc340590652"/>
       <w:r>
         <w:rPr>
           <w:lang w:val="en-US"/>
         </w:rPr>
         <w:t>Prerequisites</w:t>
       </w:r>
-      <w:bookmarkEnd w:id="8"/>
+      <w:bookmarkEnd w:id="9"/>
     </w:p>
     <w:p>
       <w:r>
@@ -2257,7 +2224,7 @@
           <w:lang w:val="en-US"/>
         </w:rPr>
       </w:pPr>
-      <w:bookmarkStart w:id="9" w:name="_Toc191979979"/>
+      <w:bookmarkStart w:id="10" w:name="_Toc191979979"/>
       <w:r>
         <w:rPr>
           <w:lang w:val="en-US"/>
@@ -2272,7 +2239,7 @@
           <w:lang w:val="en-US"/>
         </w:rPr>
       </w:pPr>
-      <w:bookmarkStart w:id="10" w:name="_Toc366010567"/>
+      <w:bookmarkStart w:id="11" w:name="_Toc340590653"/>
       <w:r>
         <w:rPr>
           <w:lang w:val="en-US"/>
@@ -2292,8 +2259,8 @@
         </w:rPr>
         <w:t>ist</w:t>
       </w:r>
-      <w:bookmarkEnd w:id="9"/>
       <w:bookmarkEnd w:id="10"/>
+      <w:bookmarkEnd w:id="11"/>
     </w:p>
     <w:p>
       <w:pPr>
@@ -2610,7 +2577,7 @@
       <w:r>
         <w:t xml:space="preserve"> </w:t>
       </w:r>
-      <w:bookmarkStart w:id="11" w:name="_Toc191979980"/>
+      <w:bookmarkStart w:id="12" w:name="_Toc191979980"/>
     </w:p>
     <w:p>
       <w:pPr>
@@ -2741,8 +2708,6 @@
         </w:numPr>
         <w:ind w:left="720"/>
       </w:pPr>
-      <w:bookmarkStart w:id="12" w:name="_GoBack"/>
-      <w:bookmarkEnd w:id="12"/>
     </w:p>
     <w:p>
       <w:pPr>
@@ -2798,7 +2763,7 @@
       <w:pPr>
         <w:pStyle w:val="Heading1"/>
       </w:pPr>
-      <w:bookmarkStart w:id="13" w:name="_Toc366010568"/>
+      <w:bookmarkStart w:id="13" w:name="_Toc340590654"/>
       <w:r>
         <w:lastRenderedPageBreak/>
         <w:t xml:space="preserve">Installing the Ad </w:t>
@@ -2806,7 +2771,7 @@
       <w:r>
         <w:t>SDK</w:t>
       </w:r>
-      <w:bookmarkEnd w:id="11"/>
+      <w:bookmarkEnd w:id="12"/>
       <w:bookmarkEnd w:id="13"/>
     </w:p>
     <w:p>
@@ -2817,9 +2782,9 @@
         </w:rPr>
       </w:pPr>
       <w:bookmarkStart w:id="14" w:name="_Toc340590053"/>
-      <w:bookmarkStart w:id="15" w:name="_Toc191979981"/>
-      <w:bookmarkStart w:id="16" w:name="_Toc318223492"/>
-      <w:bookmarkStart w:id="17" w:name="_Toc366010569"/>
+      <w:bookmarkStart w:id="15" w:name="_Toc340590655"/>
+      <w:bookmarkStart w:id="16" w:name="_Toc191979981"/>
+      <w:bookmarkStart w:id="17" w:name="_Toc318223492"/>
       <w:r>
         <w:rPr>
           <w:lang w:val="en-US"/>
@@ -2827,7 +2792,7 @@
         <w:t>SDK Integration Methods</w:t>
       </w:r>
       <w:bookmarkEnd w:id="14"/>
-      <w:bookmarkEnd w:id="17"/>
+      <w:bookmarkEnd w:id="15"/>
     </w:p>
     <w:p>
       <w:pPr>
@@ -2850,7 +2815,7 @@
         </w:rPr>
       </w:pPr>
       <w:bookmarkStart w:id="18" w:name="_Toc340590054"/>
-      <w:bookmarkStart w:id="19" w:name="_Toc366010570"/>
+      <w:bookmarkStart w:id="19" w:name="_Toc340590656"/>
       <w:r>
         <w:rPr>
           <w:lang w:val="en-US"/>
@@ -2996,8 +2961,8 @@
         </w:rPr>
       </w:pPr>
       <w:bookmarkStart w:id="20" w:name="_Toc340590055"/>
-      <w:bookmarkEnd w:id="15"/>
       <w:bookmarkEnd w:id="16"/>
+      <w:bookmarkEnd w:id="17"/>
       <w:r>
         <w:rPr>
           <w:lang w:val="en-US"/>
@@ -3012,7 +2977,7 @@
           <w:lang w:val="en-US"/>
         </w:rPr>
       </w:pPr>
-      <w:bookmarkStart w:id="21" w:name="_Toc366010571"/>
+      <w:bookmarkStart w:id="21" w:name="_Toc340590657"/>
       <w:r>
         <w:rPr>
           <w:lang w:val="en-US"/>
@@ -3287,7 +3252,7 @@
           <w:lang w:val="en-US"/>
         </w:rPr>
       </w:pPr>
-      <w:bookmarkStart w:id="23" w:name="_Toc366010572"/>
+      <w:bookmarkStart w:id="23" w:name="_Toc340590658"/>
       <w:r>
         <w:rPr>
           <w:lang w:val="en-US"/>
@@ -3682,7 +3647,7 @@
           <w:lang w:val="en-US"/>
         </w:rPr>
       </w:pPr>
-      <w:bookmarkStart w:id="25" w:name="_Toc366010573"/>
+      <w:bookmarkStart w:id="25" w:name="_Toc340590659"/>
       <w:r>
         <w:rPr>
           <w:lang w:val="en-US"/>
@@ -4023,7 +3988,7 @@
         </w:rPr>
       </w:pPr>
       <w:bookmarkStart w:id="27" w:name="_Toc191979985"/>
-      <w:bookmarkStart w:id="28" w:name="_Toc366010574"/>
+      <w:bookmarkStart w:id="28" w:name="_Toc340590660"/>
       <w:r>
         <w:lastRenderedPageBreak/>
         <w:t>MASTAdView</w:t>
@@ -4450,7 +4415,7 @@
         </w:rPr>
         <w:br w:type="page"/>
       </w:r>
-      <w:bookmarkStart w:id="32" w:name="_Toc366010575"/>
+      <w:bookmarkStart w:id="32" w:name="_Toc340590661"/>
       <w:r>
         <w:rPr>
           <w:lang w:val="en-US"/>
@@ -4657,7 +4622,7 @@
           <w:lang w:val="en-US"/>
         </w:rPr>
       </w:pPr>
-      <w:bookmarkStart w:id="33" w:name="_Toc366010576"/>
+      <w:bookmarkStart w:id="33" w:name="_Toc340590662"/>
       <w:r>
         <w:rPr>
           <w:lang w:val="en-US"/>
@@ -6221,7 +6186,7 @@
       <w:bookmarkStart w:id="39" w:name="_Interstitial_ad_integration_2"/>
       <w:bookmarkStart w:id="40" w:name="_Toc191979987"/>
       <w:bookmarkStart w:id="41" w:name="_Toc318223498"/>
-      <w:bookmarkStart w:id="42" w:name="_Toc366010577"/>
+      <w:bookmarkStart w:id="42" w:name="_Toc340590663"/>
       <w:bookmarkEnd w:id="38"/>
       <w:bookmarkEnd w:id="39"/>
       <w:r>
@@ -7391,7 +7356,7 @@
         <w:br w:type="page"/>
       </w:r>
       <w:bookmarkStart w:id="44" w:name="_Toc191979988"/>
-      <w:bookmarkStart w:id="45" w:name="_Toc366010578"/>
+      <w:bookmarkStart w:id="45" w:name="_Toc340590664"/>
       <w:r>
         <w:rPr>
           <w:lang w:val="en-US"/>
@@ -7424,7 +7389,7 @@
       <w:bookmarkStart w:id="46" w:name="_Toc191979989"/>
       <w:bookmarkStart w:id="47" w:name="_Toc318223500"/>
       <w:bookmarkStart w:id="48" w:name="_Toc340590064"/>
-      <w:bookmarkStart w:id="49" w:name="_Toc366010579"/>
+      <w:bookmarkStart w:id="49" w:name="_Toc340590665"/>
       <w:r>
         <w:rPr>
           <w:lang w:val="en-US"/>
@@ -7515,7 +7480,7 @@
         </w:rPr>
       </w:pPr>
       <w:bookmarkStart w:id="50" w:name="_Toc340590065"/>
-      <w:bookmarkStart w:id="51" w:name="_Toc366010580"/>
+      <w:bookmarkStart w:id="51" w:name="_Toc340590666"/>
       <w:r>
         <w:rPr>
           <w:lang w:val="en-US"/>
@@ -7628,7 +7593,7 @@
         </w:rPr>
       </w:pPr>
       <w:bookmarkStart w:id="52" w:name="_Toc340590066"/>
-      <w:bookmarkStart w:id="53" w:name="_Toc366010581"/>
+      <w:bookmarkStart w:id="53" w:name="_Toc340590667"/>
       <w:r>
         <w:rPr>
           <w:lang w:val="en-US"/>
@@ -7689,7 +7654,7 @@
         </w:rPr>
       </w:pPr>
       <w:bookmarkStart w:id="54" w:name="_Toc340590067"/>
-      <w:bookmarkStart w:id="55" w:name="_Toc366010582"/>
+      <w:bookmarkStart w:id="55" w:name="_Toc340590668"/>
       <w:r>
         <w:rPr>
           <w:lang w:val="en-US"/>
@@ -7735,7 +7700,7 @@
         </w:rPr>
       </w:pPr>
       <w:bookmarkStart w:id="56" w:name="_Toc191979994"/>
-      <w:bookmarkStart w:id="57" w:name="_Toc366010583"/>
+      <w:bookmarkStart w:id="57" w:name="_Toc340590669"/>
       <w:r>
         <w:rPr>
           <w:lang w:val="en-US"/>
@@ -7865,8 +7830,8 @@
           <w:lang w:val="en-US"/>
         </w:rPr>
       </w:pPr>
-      <w:bookmarkStart w:id="58" w:name="_Toc191979995"/>
-      <w:bookmarkStart w:id="59" w:name="_Toc366010584"/>
+      <w:bookmarkStart w:id="58" w:name="_Toc340590670"/>
+      <w:bookmarkStart w:id="59" w:name="_Toc191979995"/>
       <w:r>
         <w:rPr>
           <w:lang w:val="en-US"/>
@@ -7879,7 +7844,7 @@
         </w:rPr>
         <w:t>Updates and Failures</w:t>
       </w:r>
-      <w:bookmarkEnd w:id="59"/>
+      <w:bookmarkEnd w:id="58"/>
     </w:p>
     <w:p>
       <w:pPr>
@@ -8010,14 +7975,14 @@
           <w:lang w:val="en-US"/>
         </w:rPr>
       </w:pPr>
-      <w:bookmarkStart w:id="60" w:name="_Toc366010585"/>
+      <w:bookmarkStart w:id="60" w:name="_Toc340590671"/>
       <w:r>
         <w:rPr>
           <w:lang w:val="en-US"/>
         </w:rPr>
         <w:t>Troubleshooting</w:t>
       </w:r>
-      <w:bookmarkEnd w:id="58"/>
+      <w:bookmarkEnd w:id="59"/>
       <w:bookmarkEnd w:id="60"/>
     </w:p>
     <w:p>
@@ -8029,7 +7994,7 @@
         </w:rPr>
       </w:pPr>
       <w:bookmarkStart w:id="61" w:name="_Toc340590070"/>
-      <w:bookmarkStart w:id="62" w:name="_Toc366010586"/>
+      <w:bookmarkStart w:id="62" w:name="_Toc340590672"/>
       <w:r>
         <w:rPr>
           <w:shd w:val="clear" w:color="auto" w:fill="FFFFFF"/>
@@ -8200,7 +8165,7 @@
           <w:lang w:val="en-US"/>
         </w:rPr>
       </w:pPr>
-      <w:bookmarkStart w:id="63" w:name="_Toc366010587"/>
+      <w:bookmarkStart w:id="63" w:name="_Toc340590673"/>
       <w:r>
         <w:rPr>
           <w:lang w:val="en-US"/>
@@ -14460,7 +14425,7 @@
 </file>
 
 <file path=customXml/itemProps2.xml><?xml version="1.0" encoding="utf-8"?>
-<ds:datastoreItem xmlns:ds="http://schemas.openxmlformats.org/officeDocument/2006/customXml" ds:itemID="{B4C685B9-8625-4BBA-AD9E-D72AC44D2DAA}">
+<ds:datastoreItem xmlns:ds="http://schemas.openxmlformats.org/officeDocument/2006/customXml" ds:itemID="{A02DFFAB-CED4-45B9-8B1A-E30A4D4A55B2}">
   <ds:schemaRefs>
     <ds:schemaRef ds:uri="http://schemas.openxmlformats.org/officeDocument/2006/bibliography"/>
   </ds:schemaRefs>

</xml_diff>